<commit_message>
Actualizacíon para los dos nuevos miembros que se han ingresado a nuestro equipo
</commit_message>
<xml_diff>
--- a/Documentación/Planilla Propuestas de Proyecto.docx
+++ b/Documentación/Planilla Propuestas de Proyecto.docx
@@ -138,7 +138,6 @@
                 <w:spacing w:val="0"/>
                 <w:position w:val="0"/>
                 <w:sz w:val="22"/>
-                <w:shd w:fill="auto" w:val="clear"/>
               </w:rPr>
             </w:pPr>
             <w:r>
@@ -235,7 +234,6 @@
                 <w:spacing w:val="0"/>
                 <w:position w:val="0"/>
                 <w:sz w:val="22"/>
-                <w:shd w:fill="auto" w:val="clear"/>
               </w:rPr>
             </w:pPr>
             <w:r>
@@ -279,7 +277,6 @@
                 <w:spacing w:val="0"/>
                 <w:position w:val="0"/>
                 <w:sz w:val="22"/>
-                <w:shd w:fill="auto" w:val="clear"/>
               </w:rPr>
             </w:pPr>
             <w:r>
@@ -328,7 +325,6 @@
                 <w:spacing w:val="0"/>
                 <w:position w:val="0"/>
                 <w:sz w:val="22"/>
-                <w:shd w:fill="auto" w:val="clear"/>
               </w:rPr>
             </w:pPr>
             <w:r>
@@ -421,7 +417,6 @@
                 <w:spacing w:val="0"/>
                 <w:position w:val="0"/>
                 <w:sz w:val="22"/>
-                <w:shd w:fill="auto" w:val="clear"/>
               </w:rPr>
             </w:pPr>
             <w:r>
@@ -536,9 +531,9 @@
               <w:ind w:right="0" w:left="0" w:firstLine="0"/>
               <w:jc w:val="left"/>
               <w:rPr>
-                <w:spacing w:val="0"/>
-                <w:position w:val="0"/>
-                <w:shd w:fill="auto" w:val="clear"/>
+                <w:color w:val="auto"/>
+                <w:spacing w:val="0"/>
+                <w:position w:val="0"/>
               </w:rPr>
             </w:pPr>
             <w:r>
@@ -603,7 +598,6 @@
                 <w:spacing w:val="0"/>
                 <w:position w:val="0"/>
                 <w:sz w:val="22"/>
-                <w:shd w:fill="auto" w:val="clear"/>
               </w:rPr>
             </w:pPr>
             <w:r>
@@ -652,7 +646,6 @@
                 <w:spacing w:val="0"/>
                 <w:position w:val="0"/>
                 <w:sz w:val="22"/>
-                <w:shd w:fill="auto" w:val="clear"/>
               </w:rPr>
             </w:pPr>
             <w:r>
@@ -702,7 +695,6 @@
                 <w:spacing w:val="0"/>
                 <w:position w:val="0"/>
                 <w:sz w:val="22"/>
-                <w:shd w:fill="auto" w:val="clear"/>
               </w:rPr>
             </w:pPr>
             <w:r>
@@ -752,7 +744,6 @@
                 <w:spacing w:val="0"/>
                 <w:position w:val="0"/>
                 <w:sz w:val="22"/>
-                <w:shd w:fill="auto" w:val="clear"/>
               </w:rPr>
             </w:pPr>
             <w:r>
@@ -766,19 +757,7 @@
                 <w:u w:val="single"/>
                 <w:shd w:fill="auto" w:val="clear"/>
               </w:rPr>
-              <w:t xml:space="preserve">3 González</w:t>
-            </w:r>
-            <w:r>
-              <w:rPr>
-                <w:rFonts w:ascii="Calibri" w:hAnsi="Calibri" w:cs="Calibri" w:eastAsia="Calibri"/>
-                <w:b/>
-                <w:color w:val="auto"/>
-                <w:spacing w:val="0"/>
-                <w:position w:val="0"/>
-                <w:sz w:val="22"/>
-                <w:shd w:fill="auto" w:val="clear"/>
-              </w:rPr>
-              <w:t xml:space="preserve">, María de los Ángeles </w:t>
+              <w:t xml:space="preserve">3 --------------------------------------------------------------------</w:t>
             </w:r>
           </w:p>
         </w:tc>
@@ -814,7 +793,6 @@
                 <w:spacing w:val="0"/>
                 <w:position w:val="0"/>
                 <w:sz w:val="22"/>
-                <w:shd w:fill="auto" w:val="clear"/>
               </w:rPr>
             </w:pPr>
             <w:r>
@@ -876,7 +854,6 @@
                 <w:spacing w:val="0"/>
                 <w:position w:val="0"/>
                 <w:sz w:val="22"/>
-                <w:shd w:fill="auto" w:val="clear"/>
               </w:rPr>
             </w:pPr>
             <w:r>
@@ -939,7 +916,6 @@
                 <w:spacing w:val="0"/>
                 <w:position w:val="0"/>
                 <w:sz w:val="22"/>
-                <w:shd w:fill="auto" w:val="clear"/>
               </w:rPr>
             </w:pPr>
             <w:r>
@@ -989,7 +965,6 @@
                 <w:spacing w:val="0"/>
                 <w:position w:val="0"/>
                 <w:sz w:val="22"/>
-                <w:shd w:fill="auto" w:val="clear"/>
               </w:rPr>
             </w:pPr>
             <w:r>
@@ -1039,7 +1014,6 @@
                 <w:spacing w:val="0"/>
                 <w:position w:val="0"/>
                 <w:sz w:val="22"/>
-                <w:shd w:fill="auto" w:val="clear"/>
               </w:rPr>
             </w:pPr>
             <w:r>
@@ -1089,7 +1063,6 @@
                 <w:spacing w:val="0"/>
                 <w:position w:val="0"/>
                 <w:sz w:val="22"/>
-                <w:shd w:fill="auto" w:val="clear"/>
               </w:rPr>
             </w:pPr>
             <w:r>
@@ -1139,7 +1112,6 @@
                 <w:spacing w:val="0"/>
                 <w:position w:val="0"/>
                 <w:sz w:val="22"/>
-                <w:shd w:fill="auto" w:val="clear"/>
               </w:rPr>
             </w:pPr>
             <w:r>
@@ -1215,7 +1187,6 @@
                 <w:color w:val="auto"/>
                 <w:spacing w:val="0"/>
                 <w:position w:val="0"/>
-                <w:shd w:fill="auto" w:val="clear"/>
               </w:rPr>
             </w:pPr>
             <w:r>
@@ -1259,7 +1230,6 @@
                 <w:color w:val="auto"/>
                 <w:spacing w:val="0"/>
                 <w:position w:val="0"/>
-                <w:shd w:fill="auto" w:val="clear"/>
               </w:rPr>
             </w:pPr>
             <w:r>
@@ -1304,7 +1274,6 @@
                 <w:color w:val="auto"/>
                 <w:spacing w:val="0"/>
                 <w:position w:val="0"/>
-                <w:shd w:fill="auto" w:val="clear"/>
               </w:rPr>
             </w:pPr>
             <w:r>
@@ -1349,7 +1318,6 @@
                 <w:color w:val="auto"/>
                 <w:spacing w:val="0"/>
                 <w:position w:val="0"/>
-                <w:shd w:fill="auto" w:val="clear"/>
               </w:rPr>
             </w:pPr>
             <w:r>
@@ -1537,7 +1505,6 @@
                 <w:spacing w:val="0"/>
                 <w:position w:val="0"/>
                 <w:sz w:val="22"/>
-                <w:shd w:fill="auto" w:val="clear"/>
               </w:rPr>
             </w:pPr>
             <w:r>
@@ -1580,7 +1547,6 @@
                 <w:spacing w:val="0"/>
                 <w:position w:val="0"/>
                 <w:sz w:val="22"/>
-                <w:shd w:fill="auto" w:val="clear"/>
               </w:rPr>
             </w:pPr>
             <w:r>
@@ -1623,7 +1589,6 @@
                 <w:spacing w:val="0"/>
                 <w:position w:val="0"/>
                 <w:sz w:val="22"/>
-                <w:shd w:fill="auto" w:val="clear"/>
               </w:rPr>
             </w:pPr>
             <w:r>
@@ -1692,7 +1657,6 @@
                 <w:spacing w:val="0"/>
                 <w:position w:val="0"/>
                 <w:sz w:val="22"/>
-                <w:shd w:fill="auto" w:val="clear"/>
               </w:rPr>
             </w:pPr>
             <w:r>
@@ -1741,7 +1705,6 @@
                 <w:spacing w:val="0"/>
                 <w:position w:val="0"/>
                 <w:sz w:val="22"/>
-                <w:shd w:fill="auto" w:val="clear"/>
               </w:rPr>
             </w:pPr>
             <w:r>
@@ -1810,7 +1773,6 @@
                 <w:spacing w:val="0"/>
                 <w:position w:val="0"/>
                 <w:sz w:val="22"/>
-                <w:shd w:fill="auto" w:val="clear"/>
               </w:rPr>
             </w:pPr>
             <w:r>
@@ -1879,7 +1841,6 @@
                 <w:spacing w:val="0"/>
                 <w:position w:val="0"/>
                 <w:sz w:val="22"/>
-                <w:shd w:fill="auto" w:val="clear"/>
               </w:rPr>
             </w:pPr>
             <w:r>
@@ -1922,7 +1883,6 @@
                 <w:spacing w:val="0"/>
                 <w:position w:val="0"/>
                 <w:sz w:val="22"/>
-                <w:shd w:fill="auto" w:val="clear"/>
               </w:rPr>
             </w:pPr>
             <w:r>

</xml_diff>